<commit_message>
fixed PDF good faith
</commit_message>
<xml_diff>
--- a/assets/files/Good-Faith-Notice.docx
+++ b/assets/files/Good-Faith-Notice.docx
@@ -280,14 +280,14 @@
           <w:sz w:val="28"/>
           <w:szCs w:val="28"/>
         </w:rPr>
-        <w:t>You have a right to receive the Good Faith Estimate</w:t>
-      </w:r>
-      <w:r>
-        <w:rPr>
-          <w:sz w:val="28"/>
-          <w:szCs w:val="28"/>
-        </w:rPr>
-        <w:t xml:space="preserve"> in writing</w:t>
+        <w:t xml:space="preserve">You have a right to receive the Good Faith </w:t>
+      </w:r>
+      <w:r>
+        <w:rPr>
+          <w:sz w:val="28"/>
+          <w:szCs w:val="28"/>
+        </w:rPr>
+        <w:t>Estimate</w:t>
       </w:r>
       <w:r>
         <w:rPr>

</xml_diff>